<commit_message>
geloeschte sw-doku reanimiert und diverse verbesserungen
</commit_message>
<xml_diff>
--- a/docs/Software-Doku/Funktionenbeschreibung.docx
+++ b/docs/Software-Doku/Funktionenbeschreibung.docx
@@ -3539,14 +3539,8 @@
             <w:vAlign w:val="center"/>
           </w:tcPr>
           <w:p>
-            <w:proofErr w:type="spellStart"/>
-            <w:r>
-              <w:t>Blup</w:t>
-            </w:r>
-            <w:proofErr w:type="spellEnd"/>
-            <w:r>
-              <w:t>…</w:t>
-            </w:r>
+            <w:bookmarkStart w:id="0" w:name="_GoBack"/>
+            <w:bookmarkEnd w:id="0"/>
           </w:p>
         </w:tc>
       </w:tr>
@@ -3579,16 +3573,7 @@
             <w:gridSpan w:val="2"/>
             <w:vAlign w:val="center"/>
           </w:tcPr>
-          <w:p>
-            <w:proofErr w:type="spellStart"/>
-            <w:r>
-              <w:t>Blup</w:t>
-            </w:r>
-            <w:proofErr w:type="spellEnd"/>
-            <w:r>
-              <w:t>…</w:t>
-            </w:r>
-          </w:p>
+          <w:p/>
         </w:tc>
       </w:tr>
     </w:tbl>
@@ -6619,10 +6604,7 @@
         </w:tc>
       </w:tr>
     </w:tbl>
-    <w:p>
-      <w:bookmarkStart w:id="0" w:name="_GoBack"/>
-      <w:bookmarkEnd w:id="0"/>
-    </w:p>
+    <w:p/>
     <w:p/>
     <w:p>
       <w:pPr>

</xml_diff>